<commit_message>
Documentación añadida. Fase 1
</commit_message>
<xml_diff>
--- a/Documentacion/Plantilla documentación PI.docx
+++ b/Documentacion/Plantilla documentación PI.docx
@@ -2,6 +2,11 @@
 <file path=word/document.xml><?xml version="1.0" encoding="utf-8"?>
 <w:document xmlns:wpc="http://schemas.microsoft.com/office/word/2010/wordprocessingCanvas" xmlns:cx="http://schemas.microsoft.com/office/drawing/2014/chartex" xmlns:cx1="http://schemas.microsoft.com/office/drawing/2015/9/8/chartex" xmlns:cx2="http://schemas.microsoft.com/office/drawing/2015/10/21/chartex" xmlns:cx3="http://schemas.microsoft.com/office/drawing/2016/5/9/chartex" xmlns:cx4="http://schemas.microsoft.com/office/drawing/2016/5/10/chartex" xmlns:cx5="http://schemas.microsoft.com/office/drawing/2016/5/11/chartex" xmlns:cx6="http://schemas.microsoft.com/office/drawing/2016/5/12/chartex" xmlns:cx7="http://schemas.microsoft.com/office/drawing/2016/5/13/chartex" xmlns:cx8="http://schemas.microsoft.com/office/drawing/2016/5/14/chartex" xmlns:mc="http://schemas.openxmlformats.org/markup-compatibility/2006" xmlns:aink="http://schemas.microsoft.com/office/drawing/2016/ink" xmlns:am3d="http://schemas.microsoft.com/office/drawing/2017/model3d" xmlns:o="urn:schemas-microsoft-com:office:office" xmlns:oel="http://schemas.microsoft.com/office/2019/extlst" xmlns:r="http://schemas.openxmlformats.org/officeDocument/2006/relationships" xmlns:m="http://schemas.openxmlformats.org/officeDocument/2006/math" xmlns:v="urn:schemas-microsoft-com:vml" xmlns:wp14="http://schemas.microsoft.com/office/word/2010/wordprocessingDrawing" xmlns:wp="http://schemas.openxmlformats.org/drawingml/2006/wordprocessingDrawing" xmlns:w10="urn:schemas-microsoft-com:office:word" xmlns:w="http://schemas.openxmlformats.org/wordprocessingml/2006/main" xmlns:w14="http://schemas.microsoft.com/office/word/2010/wordml" xmlns:w15="http://schemas.microsoft.com/office/word/2012/wordml" xmlns:w16cex="http://schemas.microsoft.com/office/word/2018/wordml/cex" xmlns:w16cid="http://schemas.microsoft.com/office/word/2016/wordml/cid" xmlns:w16="http://schemas.microsoft.com/office/word/2018/wordml" xmlns:w16sdtdh="http://schemas.microsoft.com/office/word/2020/wordml/sdtdatahash" xmlns:w16se="http://schemas.microsoft.com/office/word/2015/wordml/symex" xmlns:wpg="http://schemas.microsoft.com/office/word/2010/wordprocessingGroup" xmlns:wpi="http://schemas.microsoft.com/office/word/2010/wordprocessingInk" xmlns:wne="http://schemas.microsoft.com/office/word/2006/wordml" xmlns:wps="http://schemas.microsoft.com/office/word/2010/wordprocessingShape" mc:Ignorable="w14 w15 w16se w16cid w16 w16cex w16sdtdh wp14">
   <w:body>
+    <w:p>
+      <w:r>
+        <w:t>2</w:t>
+      </w:r>
+    </w:p>
     <w:sdt>
       <w:sdtPr>
         <w:id w:val="408972453"/>
@@ -447,7 +452,7 @@
                     <v:stroke joinstyle="miter"/>
                     <v:path gradientshapeok="t" o:connecttype="rect"/>
                   </v:shapetype>
-                  <v:shape id="Cuadro de texto 152" o:spid="_x0000_s1026" type="#_x0000_t202" style="position:absolute;margin-left:0;margin-top:0;width:8in;height:1in;z-index:251660288;visibility:visible;mso-wrap-style:square;mso-width-percent:941;mso-height-percent:92;mso-top-percent:818;mso-wrap-distance-left:9pt;mso-wrap-distance-top:0;mso-wrap-distance-right:9pt;mso-wrap-distance-bottom:0;mso-position-horizontal:center;mso-position-horizontal-relative:page;mso-position-vertical-relative:page;mso-width-percent:941;mso-height-percent:92;mso-top-percent:818;mso-width-relative:page;mso-height-relative:page;v-text-anchor:bottom" o:gfxdata="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" filled="f" stroked="f" strokeweight=".5pt">
+                  <v:shape id="Cuadro de texto 152" o:spid="_x0000_s1026" type="#_x0000_t202" style="position:absolute;left:0;text-align:left;margin-left:0;margin-top:0;width:8in;height:1in;z-index:251660288;visibility:visible;mso-wrap-style:square;mso-width-percent:941;mso-height-percent:92;mso-top-percent:818;mso-wrap-distance-left:9pt;mso-wrap-distance-top:0;mso-wrap-distance-right:9pt;mso-wrap-distance-bottom:0;mso-position-horizontal:center;mso-position-horizontal-relative:page;mso-position-vertical-relative:page;mso-width-percent:941;mso-height-percent:92;mso-top-percent:818;mso-width-relative:page;mso-height-relative:page;v-text-anchor:bottom" o:gfxdata="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" filled="f" stroked="f" strokeweight=".5pt">
                     <v:textbox inset="126pt,0,54pt,0">
                       <w:txbxContent>
                         <w:sdt>
@@ -707,7 +712,7 @@
               </mc:Choice>
               <mc:Fallback>
                 <w:pict>
-                  <v:shape w14:anchorId="15358B0F" id="Cuadro de texto 153" o:spid="_x0000_s1027" type="#_x0000_t202" style="position:absolute;margin-left:0;margin-top:0;width:8in;height:79.5pt;z-index:251661312;visibility:visible;mso-wrap-style:square;mso-width-percent:941;mso-height-percent:100;mso-top-percent:700;mso-wrap-distance-left:9pt;mso-wrap-distance-top:0;mso-wrap-distance-right:9pt;mso-wrap-distance-bottom:0;mso-position-horizontal:center;mso-position-horizontal-relative:page;mso-position-vertical-relative:page;mso-width-percent:941;mso-height-percent:100;mso-top-percent:700;mso-width-relative:page;mso-height-relative:page;v-text-anchor:top" o:gfxdata="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" filled="f" stroked="f" strokeweight=".5pt">
+                  <v:shape w14:anchorId="15358B0F" id="Cuadro de texto 153" o:spid="_x0000_s1027" type="#_x0000_t202" style="position:absolute;left:0;text-align:left;margin-left:0;margin-top:0;width:8in;height:79.5pt;z-index:251661312;visibility:visible;mso-wrap-style:square;mso-width-percent:941;mso-height-percent:100;mso-top-percent:700;mso-wrap-distance-left:9pt;mso-wrap-distance-top:0;mso-wrap-distance-right:9pt;mso-wrap-distance-bottom:0;mso-position-horizontal:center;mso-position-horizontal-relative:page;mso-position-vertical-relative:page;mso-width-percent:941;mso-height-percent:100;mso-top-percent:700;mso-width-relative:page;mso-height-relative:page;v-text-anchor:top" o:gfxdata="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" filled="f" stroked="f" strokeweight=".5pt">
                     <v:textbox style="mso-fit-shape-to-text:t" inset="126pt,0,54pt,0">
                       <w:txbxContent>
                         <w:p>
@@ -982,7 +987,7 @@
               </mc:Choice>
               <mc:Fallback>
                 <w:pict>
-                  <v:shape w14:anchorId="0E1341AA" id="Cuadro de texto 154" o:spid="_x0000_s1028" type="#_x0000_t202" style="position:absolute;margin-left:0;margin-top:0;width:8in;height:286.5pt;z-index:251659264;visibility:visible;mso-wrap-style:square;mso-width-percent:941;mso-height-percent:363;mso-top-percent:300;mso-wrap-distance-left:9pt;mso-wrap-distance-top:0;mso-wrap-distance-right:9pt;mso-wrap-distance-bottom:0;mso-position-horizontal:center;mso-position-horizontal-relative:page;mso-position-vertical-relative:page;mso-width-percent:941;mso-height-percent:363;mso-top-percent:300;mso-width-relative:page;mso-height-relative:page;v-text-anchor:bottom" o:gfxdata="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" filled="f" stroked="f" strokeweight=".5pt">
+                  <v:shape w14:anchorId="0E1341AA" id="Cuadro de texto 154" o:spid="_x0000_s1028" type="#_x0000_t202" style="position:absolute;left:0;text-align:left;margin-left:0;margin-top:0;width:8in;height:286.5pt;z-index:251659264;visibility:visible;mso-wrap-style:square;mso-width-percent:941;mso-height-percent:363;mso-top-percent:300;mso-wrap-distance-left:9pt;mso-wrap-distance-top:0;mso-wrap-distance-right:9pt;mso-wrap-distance-bottom:0;mso-position-horizontal:center;mso-position-horizontal-relative:page;mso-position-vertical-relative:page;mso-width-percent:941;mso-height-percent:363;mso-top-percent:300;mso-width-relative:page;mso-height-relative:page;v-text-anchor:bottom" o:gfxdata="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" filled="f" stroked="f" strokeweight=".5pt">
                     <v:textbox inset="126pt,0,54pt,0">
                       <w:txbxContent>
                         <w:p>
@@ -4056,11 +4061,43 @@
       </w:r>
     </w:p>
     <w:p>
+      <w:pPr>
+        <w:ind w:left="576"/>
+      </w:pPr>
       <w:r>
         <w:t>La aplicación es una tienda online especializada en videojuegos.</w:t>
       </w:r>
-      <w:r>
-        <w:t xml:space="preserve"> </w:t>
+    </w:p>
+    <w:p>
+      <w:pPr>
+        <w:ind w:left="576"/>
+      </w:pPr>
+      <w:r>
+        <w:t xml:space="preserve">El nombre de la tienda es </w:t>
+      </w:r>
+      <w:proofErr w:type="spellStart"/>
+      <w:r>
+        <w:t>LevelWare</w:t>
+      </w:r>
+      <w:proofErr w:type="spellEnd"/>
+      <w:r>
+        <w:t>, que viene de nivel (</w:t>
+      </w:r>
+      <w:proofErr w:type="spellStart"/>
+      <w:r>
+        <w:t>Level</w:t>
+      </w:r>
+      <w:proofErr w:type="spellEnd"/>
+      <w:r>
+        <w:t xml:space="preserve">) y </w:t>
+      </w:r>
+      <w:proofErr w:type="spellStart"/>
+      <w:r>
+        <w:t>ware</w:t>
+      </w:r>
+      <w:proofErr w:type="spellEnd"/>
+      <w:r>
+        <w:t xml:space="preserve"> que viene de software y hardware, que son los juegos, consolas y periféricos que se venden en la tienda.</w:t>
       </w:r>
     </w:p>
     <w:p>
@@ -4072,6 +4109,61 @@
         <w:t>Descripción de las entidades principales.</w:t>
       </w:r>
       <w:bookmarkEnd w:id="2"/>
+    </w:p>
+    <w:p>
+      <w:r>
+        <w:t>Las entidades principales son las siguientes:</w:t>
+      </w:r>
+    </w:p>
+    <w:p>
+      <w:pPr>
+        <w:pStyle w:val="Prrafodelista"/>
+        <w:numPr>
+          <w:ilvl w:val="0"/>
+          <w:numId w:val="11"/>
+        </w:numPr>
+      </w:pPr>
+      <w:r>
+        <w:t>Productos</w:t>
+      </w:r>
+    </w:p>
+    <w:p>
+      <w:pPr>
+        <w:pStyle w:val="Prrafodelista"/>
+        <w:numPr>
+          <w:ilvl w:val="0"/>
+          <w:numId w:val="11"/>
+        </w:numPr>
+      </w:pPr>
+      <w:r>
+        <w:t>Usuarios</w:t>
+      </w:r>
+    </w:p>
+    <w:p>
+      <w:pPr>
+        <w:pStyle w:val="Prrafodelista"/>
+        <w:numPr>
+          <w:ilvl w:val="0"/>
+          <w:numId w:val="11"/>
+        </w:numPr>
+      </w:pPr>
+      <w:r>
+        <w:t>Pedidos</w:t>
+      </w:r>
+    </w:p>
+    <w:p>
+      <w:pPr>
+        <w:pStyle w:val="Prrafodelista"/>
+        <w:numPr>
+          <w:ilvl w:val="0"/>
+          <w:numId w:val="11"/>
+        </w:numPr>
+      </w:pPr>
+      <w:proofErr w:type="gramStart"/>
+      <w:r>
+        <w:t>Producto a reparar</w:t>
+      </w:r>
+      <w:proofErr w:type="gramEnd"/>
     </w:p>
     <w:p>
       <w:pPr>
@@ -4116,6 +4208,80 @@
     </w:p>
     <w:p>
       <w:pPr>
+        <w:ind w:left="708"/>
+      </w:pPr>
+      <w:r>
+        <w:t xml:space="preserve">La interfaz tiene un diseño </w:t>
+      </w:r>
+      <w:r>
+        <w:t>sobrio, donde un negro grisáceo (#</w:t>
+      </w:r>
+      <w:r>
+        <w:t>272727</w:t>
+      </w:r>
+      <w:r>
+        <w:t>) es</w:t>
+      </w:r>
+      <w:r>
+        <w:t xml:space="preserve"> el fondo de la web y se añade dos colores clave,</w:t>
+      </w:r>
+      <w:r>
+        <w:t xml:space="preserve"> el verde oscuro (</w:t>
+      </w:r>
+      <w:r>
+        <w:t>#17803</w:t>
+      </w:r>
+      <w:r>
+        <w:t>d</w:t>
+      </w:r>
+      <w:r>
+        <w:t xml:space="preserve">) y el azul </w:t>
+      </w:r>
+      <w:proofErr w:type="spellStart"/>
+      <w:r>
+        <w:t>indigo</w:t>
+      </w:r>
+      <w:proofErr w:type="spellEnd"/>
+      <w:r>
+        <w:t xml:space="preserve"> (</w:t>
+      </w:r>
+      <w:r>
+        <w:t>#5046</w:t>
+      </w:r>
+      <w:r>
+        <w:t>r</w:t>
+      </w:r>
+      <w:r>
+        <w:t>5</w:t>
+      </w:r>
+      <w:r>
+        <w:t>)</w:t>
+      </w:r>
+      <w:r>
+        <w:t xml:space="preserve">. El azul </w:t>
+      </w:r>
+      <w:proofErr w:type="spellStart"/>
+      <w:r>
+        <w:t>indigo</w:t>
+      </w:r>
+      <w:proofErr w:type="spellEnd"/>
+      <w:r>
+        <w:t xml:space="preserve"> se utiliza para indicar cualquier producto o acción elegida, sabiendo que hemos realizado un cambio y que no se puede interactuar con ello. El verde oscuro indica que es un objeto </w:t>
+      </w:r>
+      <w:proofErr w:type="spellStart"/>
+      <w:r>
+        <w:t>interactuable</w:t>
+      </w:r>
+      <w:proofErr w:type="spellEnd"/>
+      <w:r>
+        <w:t>, de manera que</w:t>
+      </w:r>
+      <w:r>
+        <w:t xml:space="preserve"> siempre que se pulse sobre él.</w:t>
+      </w:r>
+    </w:p>
+    <w:p>
+      <w:pPr>
         <w:pStyle w:val="Ttulo3"/>
       </w:pPr>
       <w:bookmarkStart w:id="6" w:name="_Toc35343216"/>
@@ -4137,10 +4303,28 @@
     <w:p/>
     <w:p>
       <w:pPr>
+        <w:jc w:val="left"/>
+        <w:rPr>
+          <w:rFonts w:asciiTheme="majorHAnsi" w:eastAsiaTheme="majorEastAsia" w:hAnsiTheme="majorHAnsi" w:cstheme="majorBidi"/>
+          <w:b/>
+          <w:bCs/>
+          <w:smallCaps/>
+          <w:color w:val="000000" w:themeColor="text1"/>
+          <w:sz w:val="40"/>
+          <w:szCs w:val="36"/>
+        </w:rPr>
+      </w:pPr>
+      <w:bookmarkStart w:id="8" w:name="_Toc35343218"/>
+      <w:r>
+        <w:br w:type="page"/>
+      </w:r>
+    </w:p>
+    <w:p>
+      <w:pPr>
         <w:pStyle w:val="Ttulo1"/>
       </w:pPr>
-      <w:bookmarkStart w:id="8" w:name="_Toc35343218"/>
-      <w:r>
+      <w:r>
+        <w:lastRenderedPageBreak/>
         <w:t>Herramientas</w:t>
       </w:r>
       <w:r>
@@ -4163,6 +4347,84 @@
         <w:t>.</w:t>
       </w:r>
       <w:bookmarkEnd w:id="9"/>
+    </w:p>
+    <w:p>
+      <w:r>
+        <w:t xml:space="preserve">Para llevar a cabo la creación de la aplicación, se han utilizado dos programas para la creación del código, el IDE </w:t>
+      </w:r>
+      <w:proofErr w:type="spellStart"/>
+      <w:r>
+        <w:t>PhpStorm</w:t>
+      </w:r>
+      <w:proofErr w:type="spellEnd"/>
+      <w:r>
+        <w:t xml:space="preserve"> </w:t>
+      </w:r>
+      <w:r>
+        <w:t xml:space="preserve">y el editor de código Visual Studio </w:t>
+      </w:r>
+      <w:proofErr w:type="spellStart"/>
+      <w:r>
+        <w:t>Code</w:t>
+      </w:r>
+      <w:proofErr w:type="spellEnd"/>
+      <w:r>
+        <w:t>.</w:t>
+      </w:r>
+    </w:p>
+    <w:p>
+      <w:r>
+        <w:t xml:space="preserve">Se ha utilizado </w:t>
+      </w:r>
+      <w:proofErr w:type="spellStart"/>
+      <w:r>
+        <w:t>Php</w:t>
+      </w:r>
+      <w:r>
+        <w:t>Storm</w:t>
+      </w:r>
+      <w:proofErr w:type="spellEnd"/>
+      <w:r>
+        <w:t xml:space="preserve"> por la facilidad con la que se integra con el lenguaje </w:t>
+      </w:r>
+      <w:proofErr w:type="spellStart"/>
+      <w:r>
+        <w:t>php</w:t>
+      </w:r>
+      <w:proofErr w:type="spellEnd"/>
+      <w:r>
+        <w:t>.</w:t>
+      </w:r>
+    </w:p>
+    <w:p>
+      <w:r>
+        <w:t xml:space="preserve">La utilización </w:t>
+      </w:r>
+      <w:r>
+        <w:t xml:space="preserve">de Visual Studio </w:t>
+      </w:r>
+      <w:proofErr w:type="spellStart"/>
+      <w:r>
+        <w:t>Code</w:t>
+      </w:r>
+      <w:proofErr w:type="spellEnd"/>
+      <w:r>
+        <w:t xml:space="preserve"> se debe </w:t>
+      </w:r>
+      <w:r>
+        <w:t>a la facilidad de poder trabajar tanto con el código, base de datos y servidor remoto sin tener que</w:t>
+      </w:r>
+      <w:r>
+        <w:t xml:space="preserve"> salir de la propia aplicación.</w:t>
+      </w:r>
+    </w:p>
+    <w:p>
+      <w:r>
+        <w:t>Para ejecutar el programa en local se ha utilizado MAMP, programa que incluye un servidor Apache con MySQL y PHP. Es una herramienta similar a XAMPP pero más sencilla y simple, que permite trabajar multiplataforma, ya que he usado para el desarrollo un ordenador con Windows 10 y un portátil con MacOS</w:t>
+      </w:r>
+      <w:r>
+        <w:t>.</w:t>
+      </w:r>
     </w:p>
     <w:p>
       <w:pPr>
@@ -4179,13 +4441,20 @@
       </w:r>
       <w:bookmarkEnd w:id="10"/>
     </w:p>
+    <w:p/>
     <w:p>
       <w:pPr>
         <w:pStyle w:val="Ttulo2"/>
       </w:pPr>
       <w:bookmarkStart w:id="11" w:name="_Toc35343221"/>
       <w:r>
-        <w:t>Herramientas para la gestión del código fuente (</w:t>
+        <w:t>Herramientas para la gestión del código fuente.</w:t>
+      </w:r>
+      <w:bookmarkEnd w:id="11"/>
+    </w:p>
+    <w:p>
+      <w:r>
+        <w:t xml:space="preserve">Se ha utilizado </w:t>
       </w:r>
       <w:proofErr w:type="spellStart"/>
       <w:r>
@@ -4193,9 +4462,16 @@
       </w:r>
       <w:proofErr w:type="spellEnd"/>
       <w:r>
-        <w:t>).</w:t>
-      </w:r>
-      <w:bookmarkEnd w:id="11"/>
+        <w:t xml:space="preserve"> para el control de versiones y GitHub para guardar el código fuente en la web. El enlace al repositorio es: </w:t>
+      </w:r>
+      <w:hyperlink r:id="rId10" w:history="1">
+        <w:r>
+          <w:rPr>
+            <w:rStyle w:val="Hipervnculo"/>
+          </w:rPr>
+          <w:t>https://github.com/alemolamg/Proyecto-Final-DAW.git</w:t>
+        </w:r>
+      </w:hyperlink>
     </w:p>
     <w:p>
       <w:pPr>
@@ -4208,54 +4484,44 @@
       <w:bookmarkEnd w:id="12"/>
     </w:p>
     <w:p>
-      <w:pPr>
-        <w:pStyle w:val="Ttulo2"/>
-      </w:pPr>
-      <w:bookmarkStart w:id="13" w:name="_Toc35343223"/>
-      <w:r>
-        <w:t xml:space="preserve">Herramientas para la gestión del proyecto (Trello, </w:t>
-      </w:r>
-      <w:proofErr w:type="spellStart"/>
-      <w:r>
-        <w:t>Slack</w:t>
-      </w:r>
-      <w:proofErr w:type="spellEnd"/>
-      <w:r>
-        <w:t>…).</w:t>
-      </w:r>
-      <w:bookmarkEnd w:id="13"/>
+      <w:r>
+        <w:t>Las herramientas utilizadas para guardar la información y documentación ha sido Google Drive</w:t>
+      </w:r>
+      <w:r>
+        <w:t>. Se ha utilizado Microsoft Office para redactar los documentos.</w:t>
+      </w:r>
     </w:p>
     <w:p>
       <w:pPr>
         <w:pStyle w:val="Ttulo2"/>
       </w:pPr>
-      <w:bookmarkStart w:id="14" w:name="_Toc35343224"/>
+      <w:bookmarkStart w:id="13" w:name="_Toc35343224"/>
       <w:r>
         <w:t>Otras herramientas utilizadas (para diseño gráfico, edición, pruebas…)</w:t>
       </w:r>
-      <w:bookmarkEnd w:id="14"/>
+      <w:bookmarkEnd w:id="13"/>
     </w:p>
     <w:p/>
     <w:p>
       <w:pPr>
         <w:pStyle w:val="Ttulo1"/>
       </w:pPr>
-      <w:bookmarkStart w:id="15" w:name="_Toc35343225"/>
+      <w:bookmarkStart w:id="14" w:name="_Toc35343225"/>
       <w:r>
         <w:lastRenderedPageBreak/>
         <w:t>Diseño.</w:t>
       </w:r>
-      <w:bookmarkEnd w:id="15"/>
+      <w:bookmarkEnd w:id="14"/>
     </w:p>
     <w:p>
       <w:pPr>
         <w:pStyle w:val="Ttulo2"/>
       </w:pPr>
-      <w:bookmarkStart w:id="16" w:name="_Toc35343226"/>
+      <w:bookmarkStart w:id="15" w:name="_Toc35343226"/>
       <w:r>
         <w:t>Diseño de datos.</w:t>
       </w:r>
-      <w:bookmarkEnd w:id="16"/>
+      <w:bookmarkEnd w:id="15"/>
       <w:r>
         <w:t xml:space="preserve"> </w:t>
       </w:r>
@@ -4264,29 +4530,47 @@
       <w:pPr>
         <w:pStyle w:val="Ttulo3"/>
       </w:pPr>
-      <w:bookmarkStart w:id="17" w:name="_Toc35343227"/>
+      <w:bookmarkStart w:id="16" w:name="_Toc35343227"/>
       <w:r>
         <w:t>Diseño conceptual de la base de datos.</w:t>
       </w:r>
-      <w:bookmarkEnd w:id="17"/>
+      <w:bookmarkEnd w:id="16"/>
     </w:p>
     <w:p>
       <w:pPr>
         <w:pStyle w:val="Ttulo3"/>
       </w:pPr>
-      <w:bookmarkStart w:id="18" w:name="_Toc35343228"/>
+      <w:bookmarkStart w:id="17" w:name="_Toc35343228"/>
       <w:r>
         <w:t>Diseño lógico de la base de datos.</w:t>
       </w:r>
-      <w:bookmarkEnd w:id="18"/>
+      <w:bookmarkEnd w:id="17"/>
     </w:p>
     <w:p>
       <w:pPr>
         <w:pStyle w:val="Ttulo2"/>
       </w:pPr>
-      <w:bookmarkStart w:id="19" w:name="_Toc35343229"/>
+      <w:bookmarkStart w:id="18" w:name="_Toc35343229"/>
       <w:r>
         <w:t>Diseño de la aplicación.</w:t>
+      </w:r>
+      <w:bookmarkEnd w:id="18"/>
+    </w:p>
+    <w:p>
+      <w:pPr>
+        <w:pStyle w:val="Ttulo3"/>
+      </w:pPr>
+      <w:bookmarkStart w:id="19" w:name="_Toc35343230"/>
+      <w:r>
+        <w:t xml:space="preserve">Diseño de </w:t>
+      </w:r>
+      <w:proofErr w:type="spellStart"/>
+      <w:r>
+        <w:t>backend</w:t>
+      </w:r>
+      <w:proofErr w:type="spellEnd"/>
+      <w:r>
+        <w:t>.</w:t>
       </w:r>
       <w:bookmarkEnd w:id="19"/>
     </w:p>
@@ -4294,17 +4578,9 @@
       <w:pPr>
         <w:pStyle w:val="Ttulo3"/>
       </w:pPr>
-      <w:bookmarkStart w:id="20" w:name="_Toc35343230"/>
-      <w:r>
-        <w:t xml:space="preserve">Diseño de </w:t>
-      </w:r>
-      <w:proofErr w:type="spellStart"/>
-      <w:r>
-        <w:t>backend</w:t>
-      </w:r>
-      <w:proofErr w:type="spellEnd"/>
-      <w:r>
-        <w:t>.</w:t>
+      <w:bookmarkStart w:id="20" w:name="_Toc35343231"/>
+      <w:r>
+        <w:t>Flujo de la aplicación en los procesos principales.</w:t>
       </w:r>
       <w:bookmarkEnd w:id="20"/>
     </w:p>
@@ -4312,29 +4588,37 @@
       <w:pPr>
         <w:pStyle w:val="Ttulo3"/>
       </w:pPr>
-      <w:bookmarkStart w:id="21" w:name="_Toc35343231"/>
-      <w:r>
-        <w:t>Flujo de la aplicación en los procesos principales.</w:t>
+      <w:bookmarkStart w:id="21" w:name="_Toc35343232"/>
+      <w:r>
+        <w:t>Diseño de la interfaz web/app.</w:t>
       </w:r>
       <w:bookmarkEnd w:id="21"/>
-    </w:p>
-    <w:p>
-      <w:pPr>
-        <w:pStyle w:val="Ttulo3"/>
-      </w:pPr>
-      <w:bookmarkStart w:id="22" w:name="_Toc35343232"/>
-      <w:r>
-        <w:t>Diseño de la interfaz web/app.</w:t>
-      </w:r>
-      <w:bookmarkEnd w:id="22"/>
     </w:p>
     <w:p>
       <w:pPr>
         <w:pStyle w:val="Ttulo1"/>
       </w:pPr>
-      <w:bookmarkStart w:id="23" w:name="_Toc35343233"/>
+      <w:bookmarkStart w:id="22" w:name="_Toc35343233"/>
       <w:r>
         <w:t>Implementación</w:t>
+      </w:r>
+      <w:bookmarkEnd w:id="22"/>
+    </w:p>
+    <w:p>
+      <w:pPr>
+        <w:pStyle w:val="Ttulo2"/>
+      </w:pPr>
+      <w:bookmarkStart w:id="23" w:name="_Toc35343234"/>
+      <w:r>
+        <w:t xml:space="preserve">Implementación </w:t>
+      </w:r>
+      <w:proofErr w:type="gramStart"/>
+      <w:r>
+        <w:t>de la BD</w:t>
+      </w:r>
+      <w:proofErr w:type="gramEnd"/>
+      <w:r>
+        <w:t xml:space="preserve"> (Exportar base de datos en fichero MySQL).</w:t>
       </w:r>
       <w:bookmarkEnd w:id="23"/>
     </w:p>
@@ -4342,17 +4626,9 @@
       <w:pPr>
         <w:pStyle w:val="Ttulo2"/>
       </w:pPr>
-      <w:bookmarkStart w:id="24" w:name="_Toc35343234"/>
-      <w:r>
-        <w:t xml:space="preserve">Implementación </w:t>
-      </w:r>
-      <w:proofErr w:type="gramStart"/>
-      <w:r>
-        <w:t>de la BD</w:t>
-      </w:r>
-      <w:proofErr w:type="gramEnd"/>
-      <w:r>
-        <w:t xml:space="preserve"> (Exportar base de datos en fichero MySQL).</w:t>
+      <w:bookmarkStart w:id="24" w:name="_Toc35343235"/>
+      <w:r>
+        <w:t>Descripción de la estructura de ficheros y carpetas del proyecto.</w:t>
       </w:r>
       <w:bookmarkEnd w:id="24"/>
     </w:p>
@@ -4360,49 +4636,49 @@
       <w:pPr>
         <w:pStyle w:val="Ttulo2"/>
       </w:pPr>
-      <w:bookmarkStart w:id="25" w:name="_Toc35343235"/>
-      <w:r>
-        <w:t>Descripción de la estructura de ficheros y carpetas del proyecto.</w:t>
+      <w:bookmarkStart w:id="25" w:name="_Toc35343236"/>
+      <w:r>
+        <w:t>Descripción de los ficheros de configuración de la aplicación.</w:t>
       </w:r>
       <w:bookmarkEnd w:id="25"/>
+    </w:p>
+    <w:p>
+      <w:pPr>
+        <w:pStyle w:val="Ttulo1"/>
+      </w:pPr>
+      <w:bookmarkStart w:id="26" w:name="_Toc35343237"/>
+      <w:r>
+        <w:t>Despliegue de la aplicación.</w:t>
+      </w:r>
+      <w:bookmarkEnd w:id="26"/>
     </w:p>
     <w:p>
       <w:pPr>
         <w:pStyle w:val="Ttulo2"/>
       </w:pPr>
-      <w:bookmarkStart w:id="26" w:name="_Toc35343236"/>
-      <w:r>
-        <w:t>Descripción de los ficheros de configuración de la aplicación.</w:t>
-      </w:r>
-      <w:bookmarkEnd w:id="26"/>
+      <w:bookmarkStart w:id="27" w:name="_Toc35343238"/>
+      <w:r>
+        <w:t>Instrucciones para el despliegue de la aplicación.</w:t>
+      </w:r>
+      <w:bookmarkEnd w:id="27"/>
     </w:p>
     <w:p>
       <w:pPr>
         <w:pStyle w:val="Ttulo1"/>
       </w:pPr>
-      <w:bookmarkStart w:id="27" w:name="_Toc35343237"/>
-      <w:r>
-        <w:t>Despliegue de la aplicación.</w:t>
-      </w:r>
-      <w:bookmarkEnd w:id="27"/>
+      <w:bookmarkStart w:id="28" w:name="_Toc35343239"/>
+      <w:r>
+        <w:t>Conclusiones.</w:t>
+      </w:r>
+      <w:bookmarkEnd w:id="28"/>
     </w:p>
     <w:p>
       <w:pPr>
         <w:pStyle w:val="Ttulo2"/>
       </w:pPr>
-      <w:bookmarkStart w:id="28" w:name="_Toc35343238"/>
-      <w:r>
-        <w:t>Instrucciones para el despliegue de la aplicación.</w:t>
-      </w:r>
-      <w:bookmarkEnd w:id="28"/>
-    </w:p>
-    <w:p>
-      <w:pPr>
-        <w:pStyle w:val="Ttulo1"/>
-      </w:pPr>
-      <w:bookmarkStart w:id="29" w:name="_Toc35343239"/>
-      <w:r>
-        <w:t>Conclusiones.</w:t>
+      <w:bookmarkStart w:id="29" w:name="_Toc35343240"/>
+      <w:r>
+        <w:t>Dificultades encontradas en la realización del proyecto.</w:t>
       </w:r>
       <w:bookmarkEnd w:id="29"/>
     </w:p>
@@ -4410,9 +4686,9 @@
       <w:pPr>
         <w:pStyle w:val="Ttulo2"/>
       </w:pPr>
-      <w:bookmarkStart w:id="30" w:name="_Toc35343240"/>
-      <w:r>
-        <w:t>Dificultades encontradas en la realización del proyecto.</w:t>
+      <w:bookmarkStart w:id="30" w:name="_Toc35343241"/>
+      <w:r>
+        <w:t>Conocimientos adquiridos durante el desarrollo del proyecto.</w:t>
       </w:r>
       <w:bookmarkEnd w:id="30"/>
     </w:p>
@@ -4420,32 +4696,22 @@
       <w:pPr>
         <w:pStyle w:val="Ttulo2"/>
       </w:pPr>
-      <w:bookmarkStart w:id="31" w:name="_Toc35343241"/>
-      <w:r>
-        <w:t>Conocimientos adquiridos durante el desarrollo del proyecto.</w:t>
+      <w:bookmarkStart w:id="31" w:name="_Toc35343242"/>
+      <w:r>
+        <w:t>Futuras ampliaciones o mejoras del proyecto.</w:t>
       </w:r>
       <w:bookmarkEnd w:id="31"/>
-    </w:p>
-    <w:p>
-      <w:pPr>
-        <w:pStyle w:val="Ttulo2"/>
-      </w:pPr>
-      <w:bookmarkStart w:id="32" w:name="_Toc35343242"/>
-      <w:r>
-        <w:lastRenderedPageBreak/>
-        <w:t>Futuras ampliaciones o mejoras del proyecto.</w:t>
-      </w:r>
-      <w:bookmarkEnd w:id="32"/>
     </w:p>
     <w:p>
       <w:pPr>
         <w:pStyle w:val="Ttulo1"/>
       </w:pPr>
-      <w:bookmarkStart w:id="33" w:name="_Toc35343243"/>
-      <w:r>
+      <w:bookmarkStart w:id="32" w:name="_Toc35343243"/>
+      <w:r>
+        <w:lastRenderedPageBreak/>
         <w:t>Bibliografía.</w:t>
       </w:r>
-      <w:bookmarkEnd w:id="33"/>
+      <w:bookmarkEnd w:id="32"/>
       <w:r>
         <w:t xml:space="preserve"> </w:t>
       </w:r>
@@ -4454,14 +4720,14 @@
       <w:pPr>
         <w:pStyle w:val="Ttulo1"/>
       </w:pPr>
-      <w:bookmarkStart w:id="34" w:name="_Toc35343244"/>
+      <w:bookmarkStart w:id="33" w:name="_Toc35343244"/>
       <w:r>
         <w:t>Anexos.</w:t>
       </w:r>
-      <w:bookmarkEnd w:id="34"/>
+      <w:bookmarkEnd w:id="33"/>
     </w:p>
     <w:sectPr>
-      <w:footerReference w:type="default" r:id="rId10"/>
+      <w:footerReference w:type="default" r:id="rId11"/>
       <w:pgSz w:w="11906" w:h="16838"/>
       <w:pgMar w:top="1417" w:right="1701" w:bottom="1417" w:left="1701" w:header="708" w:footer="708" w:gutter="0"/>
       <w:pgNumType w:start="0"/>
@@ -4736,6 +5002,118 @@
       </w:pPr>
     </w:lvl>
   </w:abstractNum>
+  <w:abstractNum w:abstractNumId="1" w15:restartNumberingAfterBreak="0">
+    <w:nsid w:val="655536C1"/>
+    <w:multiLevelType w:val="hybridMultilevel"/>
+    <w:tmpl w:val="EDD24018"/>
+    <w:lvl w:ilvl="0" w:tplc="F1E0AF4E">
+      <w:numFmt w:val="bullet"/>
+      <w:lvlText w:val="-"/>
+      <w:lvlJc w:val="left"/>
+      <w:pPr>
+        <w:ind w:left="720" w:hanging="360"/>
+      </w:pPr>
+      <w:rPr>
+        <w:rFonts w:ascii="Calibri" w:eastAsiaTheme="minorEastAsia" w:hAnsi="Calibri" w:cs="Calibri" w:hint="default"/>
+      </w:rPr>
+    </w:lvl>
+    <w:lvl w:ilvl="1" w:tplc="040A0003" w:tentative="1">
+      <w:start w:val="1"/>
+      <w:numFmt w:val="bullet"/>
+      <w:lvlText w:val="o"/>
+      <w:lvlJc w:val="left"/>
+      <w:pPr>
+        <w:ind w:left="1440" w:hanging="360"/>
+      </w:pPr>
+      <w:rPr>
+        <w:rFonts w:ascii="Courier New" w:hAnsi="Courier New" w:hint="default"/>
+      </w:rPr>
+    </w:lvl>
+    <w:lvl w:ilvl="2" w:tplc="040A0005" w:tentative="1">
+      <w:start w:val="1"/>
+      <w:numFmt w:val="bullet"/>
+      <w:lvlText w:val=""/>
+      <w:lvlJc w:val="left"/>
+      <w:pPr>
+        <w:ind w:left="2160" w:hanging="360"/>
+      </w:pPr>
+      <w:rPr>
+        <w:rFonts w:ascii="Wingdings" w:hAnsi="Wingdings" w:hint="default"/>
+      </w:rPr>
+    </w:lvl>
+    <w:lvl w:ilvl="3" w:tplc="040A0001" w:tentative="1">
+      <w:start w:val="1"/>
+      <w:numFmt w:val="bullet"/>
+      <w:lvlText w:val=""/>
+      <w:lvlJc w:val="left"/>
+      <w:pPr>
+        <w:ind w:left="2880" w:hanging="360"/>
+      </w:pPr>
+      <w:rPr>
+        <w:rFonts w:ascii="Symbol" w:hAnsi="Symbol" w:hint="default"/>
+      </w:rPr>
+    </w:lvl>
+    <w:lvl w:ilvl="4" w:tplc="040A0003" w:tentative="1">
+      <w:start w:val="1"/>
+      <w:numFmt w:val="bullet"/>
+      <w:lvlText w:val="o"/>
+      <w:lvlJc w:val="left"/>
+      <w:pPr>
+        <w:ind w:left="3600" w:hanging="360"/>
+      </w:pPr>
+      <w:rPr>
+        <w:rFonts w:ascii="Courier New" w:hAnsi="Courier New" w:hint="default"/>
+      </w:rPr>
+    </w:lvl>
+    <w:lvl w:ilvl="5" w:tplc="040A0005" w:tentative="1">
+      <w:start w:val="1"/>
+      <w:numFmt w:val="bullet"/>
+      <w:lvlText w:val=""/>
+      <w:lvlJc w:val="left"/>
+      <w:pPr>
+        <w:ind w:left="4320" w:hanging="360"/>
+      </w:pPr>
+      <w:rPr>
+        <w:rFonts w:ascii="Wingdings" w:hAnsi="Wingdings" w:hint="default"/>
+      </w:rPr>
+    </w:lvl>
+    <w:lvl w:ilvl="6" w:tplc="040A0001" w:tentative="1">
+      <w:start w:val="1"/>
+      <w:numFmt w:val="bullet"/>
+      <w:lvlText w:val=""/>
+      <w:lvlJc w:val="left"/>
+      <w:pPr>
+        <w:ind w:left="5040" w:hanging="360"/>
+      </w:pPr>
+      <w:rPr>
+        <w:rFonts w:ascii="Symbol" w:hAnsi="Symbol" w:hint="default"/>
+      </w:rPr>
+    </w:lvl>
+    <w:lvl w:ilvl="7" w:tplc="040A0003" w:tentative="1">
+      <w:start w:val="1"/>
+      <w:numFmt w:val="bullet"/>
+      <w:lvlText w:val="o"/>
+      <w:lvlJc w:val="left"/>
+      <w:pPr>
+        <w:ind w:left="5760" w:hanging="360"/>
+      </w:pPr>
+      <w:rPr>
+        <w:rFonts w:ascii="Courier New" w:hAnsi="Courier New" w:hint="default"/>
+      </w:rPr>
+    </w:lvl>
+    <w:lvl w:ilvl="8" w:tplc="040A0005" w:tentative="1">
+      <w:start w:val="1"/>
+      <w:numFmt w:val="bullet"/>
+      <w:lvlText w:val=""/>
+      <w:lvlJc w:val="left"/>
+      <w:pPr>
+        <w:ind w:left="6480" w:hanging="360"/>
+      </w:pPr>
+      <w:rPr>
+        <w:rFonts w:ascii="Wingdings" w:hAnsi="Wingdings" w:hint="default"/>
+      </w:rPr>
+    </w:lvl>
+  </w:abstractNum>
   <w:num w:numId="1" w16cid:durableId="1392460503">
     <w:abstractNumId w:val="0"/>
   </w:num>
@@ -4765,6 +5143,9 @@
   </w:num>
   <w:num w:numId="10" w16cid:durableId="780996494">
     <w:abstractNumId w:val="0"/>
+  </w:num>
+  <w:num w:numId="11" w16cid:durableId="1037123707">
+    <w:abstractNumId w:val="1"/>
   </w:num>
 </w:numbering>
 </file>
@@ -5167,7 +5548,10 @@
   <w:style w:type="paragraph" w:default="1" w:styleId="Normal">
     <w:name w:val="Normal"/>
     <w:qFormat/>
-    <w:rsid w:val="004C011E"/>
+    <w:rsid w:val="00427211"/>
+    <w:pPr>
+      <w:jc w:val="both"/>
+    </w:pPr>
     <w:rPr>
       <w:sz w:val="24"/>
     </w:rPr>
@@ -5935,6 +6319,29 @@
     <w:uiPriority w:val="99"/>
     <w:rsid w:val="00CE4E16"/>
   </w:style>
+  <w:style w:type="paragraph" w:styleId="Prrafodelista">
+    <w:name w:val="List Paragraph"/>
+    <w:basedOn w:val="Normal"/>
+    <w:uiPriority w:val="34"/>
+    <w:qFormat/>
+    <w:rsid w:val="007D7F09"/>
+    <w:pPr>
+      <w:ind w:left="720"/>
+      <w:contextualSpacing/>
+    </w:pPr>
+  </w:style>
+  <w:style w:type="character" w:styleId="Mencinsinresolver">
+    <w:name w:val="Unresolved Mention"/>
+    <w:basedOn w:val="Fuentedeprrafopredeter"/>
+    <w:uiPriority w:val="99"/>
+    <w:semiHidden/>
+    <w:unhideWhenUsed/>
+    <w:rsid w:val="001D5331"/>
+    <w:rPr>
+      <w:color w:val="605E5C"/>
+      <w:shd w:val="clear" w:color="auto" w:fill="E1DFDD"/>
+    </w:rPr>
+  </w:style>
 </w:styles>
 </file>
 

</xml_diff>

<commit_message>
Documentación añadida. llega hasta el punto 4 sin terminar.
</commit_message>
<xml_diff>
--- a/Documentacion/Plantilla documentación PI.docx
+++ b/Documentacion/Plantilla documentación PI.docx
@@ -4616,11 +4616,7 @@
       </w:r>
       <w:bookmarkEnd w:id="17"/>
     </w:p>
-    <w:p>
-      <w:r>
-        <w:t>La base de datos se basa en</w:t>
-      </w:r>
-    </w:p>
+    <w:p/>
     <w:p>
       <w:pPr>
         <w:pStyle w:val="Ttulo2"/>

</xml_diff>

<commit_message>
UP documento ver 0.2
</commit_message>
<xml_diff>
--- a/Documentacion/Plantilla documentación PI.docx
+++ b/Documentacion/Plantilla documentación PI.docx
@@ -1127,7 +1127,7 @@
             <w:pStyle w:val="TtuloTDC"/>
           </w:pPr>
           <w:r>
-            <w:t>Tabla de contenido</w:t>
+            <w:t>Índice</w:t>
           </w:r>
         </w:p>
         <w:p>
@@ -4159,11 +4159,15 @@
           <w:numId w:val="11"/>
         </w:numPr>
       </w:pPr>
-      <w:proofErr w:type="gramStart"/>
-      <w:r>
-        <w:t>Producto a reparar</w:t>
-      </w:r>
-      <w:proofErr w:type="gramEnd"/>
+      <w:r>
+        <w:t xml:space="preserve">Producto </w:t>
+      </w:r>
+      <w:r>
+        <w:t>para</w:t>
+      </w:r>
+      <w:r>
+        <w:t xml:space="preserve"> reparar</w:t>
+      </w:r>
     </w:p>
     <w:p>
       <w:pPr>
@@ -4171,9 +4175,17 @@
       </w:pPr>
       <w:bookmarkStart w:id="3" w:name="_Toc35343213"/>
       <w:r>
-        <w:t>Requisitos en cuanto a tecnología:</w:t>
+        <w:t xml:space="preserve">Requisitos en cuanto a </w:t>
+      </w:r>
+      <w:proofErr w:type="spellStart"/>
+      <w:r>
+        <w:t>tecnología:</w:t>
       </w:r>
       <w:bookmarkEnd w:id="3"/>
+      <w:r>
+        <w:t>d</w:t>
+      </w:r>
+      <w:proofErr w:type="spellEnd"/>
     </w:p>
     <w:p>
       <w:pPr>
@@ -4249,7 +4261,7 @@
         <w:t>#5046</w:t>
       </w:r>
       <w:r>
-        <w:t>r</w:t>
+        <w:t>e</w:t>
       </w:r>
       <w:r>
         <w:t>5</w:t>
@@ -4278,27 +4290,25 @@
       </w:r>
       <w:r>
         <w:t xml:space="preserve"> siempre que se pulse sobre él.</w:t>
+      </w:r>
+    </w:p>
+    <w:p>
+      <w:pPr>
+        <w:ind w:left="700"/>
+      </w:pPr>
+      <w:r>
+        <w:t>Para que todo quede lo más claro posible, se ha dejado la interfaz de manera simple y clara, con pocos elementos en la pantalla.</w:t>
       </w:r>
     </w:p>
     <w:p>
       <w:pPr>
         <w:pStyle w:val="Ttulo3"/>
       </w:pPr>
-      <w:bookmarkStart w:id="6" w:name="_Toc35343216"/>
-      <w:r>
-        <w:t>Requisitos de accesibilidad.</w:t>
+      <w:bookmarkStart w:id="6" w:name="_Toc35343217"/>
+      <w:r>
+        <w:t>Requisitos de rendimiento.</w:t>
       </w:r>
       <w:bookmarkEnd w:id="6"/>
-    </w:p>
-    <w:p>
-      <w:pPr>
-        <w:pStyle w:val="Ttulo3"/>
-      </w:pPr>
-      <w:bookmarkStart w:id="7" w:name="_Toc35343217"/>
-      <w:r>
-        <w:t>Requisitos de rendimiento.</w:t>
-      </w:r>
-      <w:bookmarkEnd w:id="7"/>
     </w:p>
     <w:p/>
     <w:p>
@@ -4314,7 +4324,7 @@
           <w:szCs w:val="36"/>
         </w:rPr>
       </w:pPr>
-      <w:bookmarkStart w:id="8" w:name="_Toc35343218"/>
+      <w:bookmarkStart w:id="7" w:name="_Toc35343218"/>
       <w:r>
         <w:br w:type="page"/>
       </w:r>
@@ -4330,7 +4340,7 @@
       <w:r>
         <w:t xml:space="preserve"> utilizadas</w:t>
       </w:r>
-      <w:bookmarkEnd w:id="8"/>
+      <w:bookmarkEnd w:id="7"/>
       <w:r>
         <w:t xml:space="preserve"> </w:t>
       </w:r>
@@ -4339,14 +4349,14 @@
       <w:pPr>
         <w:pStyle w:val="Ttulo2"/>
       </w:pPr>
-      <w:bookmarkStart w:id="9" w:name="_Toc35343219"/>
+      <w:bookmarkStart w:id="8" w:name="_Toc35343219"/>
       <w:r>
         <w:t>Descripción del entorno de desarrollo local y de producción</w:t>
       </w:r>
       <w:r>
         <w:t>.</w:t>
       </w:r>
-      <w:bookmarkEnd w:id="9"/>
+      <w:bookmarkEnd w:id="8"/>
     </w:p>
     <w:p>
       <w:r>
@@ -4384,11 +4394,20 @@
       <w:r>
         <w:t xml:space="preserve"> por la facilidad con la que se integra con el lenguaje </w:t>
       </w:r>
+      <w:r>
+        <w:t>PHP</w:t>
+      </w:r>
+      <w:r>
+        <w:t xml:space="preserve"> y con el </w:t>
+      </w:r>
       <w:proofErr w:type="spellStart"/>
       <w:r>
-        <w:t>php</w:t>
+        <w:t>framework</w:t>
       </w:r>
       <w:proofErr w:type="spellEnd"/>
+      <w:r>
+        <w:t xml:space="preserve"> que se ha utilizado, Laravel</w:t>
+      </w:r>
       <w:r>
         <w:t>.</w:t>
       </w:r>
@@ -4417,17 +4436,33 @@
     </w:p>
     <w:p>
       <w:r>
-        <w:t>Para ejecutar el programa en local se ha utilizado MAMP, programa que incluye un servidor Apache con MySQL y PHP. Es una herramienta similar a XAMPP pero más sencilla y simple, que permite trabajar multiplataforma, ya que he usado para el desarrollo un ordenador con Windows 10 y un portátil con MacOS</w:t>
+        <w:t xml:space="preserve">Para ejecutar el programa en local se ha utilizado MAMP, programa que incluye un servidor Apache con MySQL y PHP. Es una herramienta similar a </w:t>
+      </w:r>
+      <w:proofErr w:type="gramStart"/>
+      <w:r>
+        <w:t>XAMPP</w:t>
+      </w:r>
+      <w:proofErr w:type="gramEnd"/>
+      <w:r>
+        <w:t xml:space="preserve"> pero más sencilla y simple, que permite trabajar multiplataforma, ya que he usado para el desarrollo un ordenador con Windows 10 y un portátil con MacOS</w:t>
       </w:r>
       <w:r>
         <w:t>.</w:t>
+      </w:r>
+    </w:p>
+    <w:p>
+      <w:r>
+        <w:t>Para las pruebas en los navegadores se h</w:t>
+      </w:r>
+      <w:r>
+        <w:t>an utilizado tres distintos para comprobar que funciona correctamente, Google Chrome, Firefox y Safari.</w:t>
       </w:r>
     </w:p>
     <w:p>
       <w:pPr>
         <w:pStyle w:val="Ttulo2"/>
       </w:pPr>
-      <w:bookmarkStart w:id="10" w:name="_Toc35343220"/>
+      <w:bookmarkStart w:id="9" w:name="_Toc35343220"/>
       <w:proofErr w:type="spellStart"/>
       <w:r>
         <w:t>Frameworks</w:t>
@@ -4436,18 +4471,74 @@
       <w:r>
         <w:t xml:space="preserve"> y tecnologías utilizadas en servidor y cliente.</w:t>
       </w:r>
-      <w:bookmarkEnd w:id="10"/>
+      <w:bookmarkEnd w:id="9"/>
     </w:p>
-    <w:p/>
+    <w:p>
+      <w:r>
+        <w:t xml:space="preserve">Se ha utilizado el </w:t>
+      </w:r>
+      <w:proofErr w:type="spellStart"/>
+      <w:r>
+        <w:t>framework</w:t>
+      </w:r>
+      <w:proofErr w:type="spellEnd"/>
+      <w:r>
+        <w:t xml:space="preserve"> de PHP, Laravel.</w:t>
+      </w:r>
+      <w:r>
+        <w:t xml:space="preserve"> Laravel ayuda a preparar el código gracias a su estructura de clases y modelos. Para poder sacarle más partido a Laravel, hemos usado la versión Laravel </w:t>
+      </w:r>
+      <w:proofErr w:type="spellStart"/>
+      <w:r>
+        <w:t>Jestream</w:t>
+      </w:r>
+      <w:proofErr w:type="spellEnd"/>
+      <w:r>
+        <w:t xml:space="preserve">, que permite editar y actualizar de manera más cómoda características como los datos del usuario o la interacción con los formularios. Además, Laravel </w:t>
+      </w:r>
+      <w:proofErr w:type="spellStart"/>
+      <w:r>
+        <w:t>Jestream</w:t>
+      </w:r>
+      <w:proofErr w:type="spellEnd"/>
+      <w:r>
+        <w:t xml:space="preserve"> se complementa con el </w:t>
+      </w:r>
+      <w:proofErr w:type="spellStart"/>
+      <w:r>
+        <w:t>framework</w:t>
+      </w:r>
+      <w:proofErr w:type="spellEnd"/>
+      <w:r>
+        <w:t xml:space="preserve"> de JavaScript Alpine.js</w:t>
+      </w:r>
+      <w:r>
+        <w:t xml:space="preserve">. </w:t>
+      </w:r>
+    </w:p>
+    <w:p>
+      <w:r>
+        <w:t>TODO:</w:t>
+      </w:r>
+      <w:r>
+        <w:t xml:space="preserve"> </w:t>
+      </w:r>
+      <w:r>
+        <w:t>en el servidor se ha utilizado el servicio de Apache2 para poder desplegar el proyecto.</w:t>
+      </w:r>
+      <w:r>
+        <w:t xml:space="preserve"> Se ha utilizado MySQL para llevar la base de datos.</w:t>
+      </w:r>
+    </w:p>
     <w:p>
       <w:pPr>
         <w:pStyle w:val="Ttulo2"/>
       </w:pPr>
-      <w:bookmarkStart w:id="11" w:name="_Toc35343221"/>
+      <w:bookmarkStart w:id="10" w:name="_Toc35343221"/>
       <w:r>
         <w:t>Herramientas para la gestión del código fuente.</w:t>
       </w:r>
-      <w:bookmarkEnd w:id="11"/>
+      <w:bookmarkEnd w:id="10"/>
     </w:p>
     <w:p>
       <w:r>
@@ -4474,11 +4565,11 @@
       <w:pPr>
         <w:pStyle w:val="Ttulo2"/>
       </w:pPr>
-      <w:bookmarkStart w:id="12" w:name="_Toc35343222"/>
+      <w:bookmarkStart w:id="11" w:name="_Toc35343222"/>
       <w:r>
         <w:t>Herramientas para la gestión de la documentación (Google Drive).</w:t>
       </w:r>
-      <w:bookmarkEnd w:id="12"/>
+      <w:bookmarkEnd w:id="11"/>
     </w:p>
     <w:p>
       <w:r>
@@ -4492,11 +4583,12 @@
       <w:pPr>
         <w:pStyle w:val="Ttulo2"/>
       </w:pPr>
-      <w:bookmarkStart w:id="13" w:name="_Toc35343224"/>
-      <w:r>
+      <w:bookmarkStart w:id="12" w:name="_Toc35343224"/>
+      <w:r>
+        <w:lastRenderedPageBreak/>
         <w:t>Otras herramientas utilizadas (para diseño gráfico, edición, pruebas…)</w:t>
       </w:r>
-      <w:bookmarkEnd w:id="13"/>
+      <w:bookmarkEnd w:id="12"/>
     </w:p>
     <w:p/>
     <w:p>
@@ -4512,7 +4604,7 @@
           <w:szCs w:val="36"/>
         </w:rPr>
       </w:pPr>
-      <w:bookmarkStart w:id="14" w:name="_Toc35343225"/>
+      <w:bookmarkStart w:id="13" w:name="_Toc35343225"/>
       <w:r>
         <w:br w:type="page"/>
       </w:r>
@@ -4525,17 +4617,17 @@
         <w:lastRenderedPageBreak/>
         <w:t>Diseño.</w:t>
       </w:r>
-      <w:bookmarkEnd w:id="14"/>
+      <w:bookmarkEnd w:id="13"/>
     </w:p>
     <w:p>
       <w:pPr>
         <w:pStyle w:val="Ttulo2"/>
       </w:pPr>
-      <w:bookmarkStart w:id="15" w:name="_Toc35343226"/>
+      <w:bookmarkStart w:id="14" w:name="_Toc35343226"/>
       <w:r>
         <w:t>Diseño de datos.</w:t>
       </w:r>
-      <w:bookmarkEnd w:id="15"/>
+      <w:bookmarkEnd w:id="14"/>
       <w:r>
         <w:t xml:space="preserve"> </w:t>
       </w:r>
@@ -4599,32 +4691,50 @@
       <w:pPr>
         <w:pStyle w:val="Ttulo3"/>
       </w:pPr>
-      <w:bookmarkStart w:id="16" w:name="_Toc35343227"/>
+      <w:bookmarkStart w:id="15" w:name="_Toc35343227"/>
       <w:r>
         <w:t>Diseño conceptual de la base de datos.</w:t>
       </w:r>
-      <w:bookmarkEnd w:id="16"/>
+      <w:bookmarkEnd w:id="15"/>
     </w:p>
     <w:p/>
     <w:p>
       <w:pPr>
         <w:pStyle w:val="Ttulo3"/>
       </w:pPr>
-      <w:bookmarkStart w:id="17" w:name="_Toc35343228"/>
+      <w:bookmarkStart w:id="16" w:name="_Toc35343228"/>
       <w:r>
         <w:t>Diseño lógico de la base de datos.</w:t>
       </w:r>
-      <w:bookmarkEnd w:id="17"/>
+      <w:bookmarkEnd w:id="16"/>
     </w:p>
     <w:p/>
     <w:p>
       <w:pPr>
         <w:pStyle w:val="Ttulo2"/>
       </w:pPr>
-      <w:bookmarkStart w:id="18" w:name="_Toc35343229"/>
+      <w:bookmarkStart w:id="17" w:name="_Toc35343229"/>
       <w:r>
         <w:lastRenderedPageBreak/>
         <w:t>Diseño de la aplicación.</w:t>
+      </w:r>
+      <w:bookmarkEnd w:id="17"/>
+    </w:p>
+    <w:p>
+      <w:pPr>
+        <w:pStyle w:val="Ttulo3"/>
+      </w:pPr>
+      <w:bookmarkStart w:id="18" w:name="_Toc35343230"/>
+      <w:r>
+        <w:t xml:space="preserve">Diseño de </w:t>
+      </w:r>
+      <w:proofErr w:type="spellStart"/>
+      <w:r>
+        <w:t>backend</w:t>
+      </w:r>
+      <w:proofErr w:type="spellEnd"/>
+      <w:r>
+        <w:t>.</w:t>
       </w:r>
       <w:bookmarkEnd w:id="18"/>
     </w:p>
@@ -4632,17 +4742,9 @@
       <w:pPr>
         <w:pStyle w:val="Ttulo3"/>
       </w:pPr>
-      <w:bookmarkStart w:id="19" w:name="_Toc35343230"/>
-      <w:r>
-        <w:t xml:space="preserve">Diseño de </w:t>
-      </w:r>
-      <w:proofErr w:type="spellStart"/>
-      <w:r>
-        <w:t>backend</w:t>
-      </w:r>
-      <w:proofErr w:type="spellEnd"/>
-      <w:r>
-        <w:t>.</w:t>
+      <w:bookmarkStart w:id="19" w:name="_Toc35343231"/>
+      <w:r>
+        <w:t>Flujo de la aplicación en los procesos principales.</w:t>
       </w:r>
       <w:bookmarkEnd w:id="19"/>
     </w:p>
@@ -4650,29 +4752,45 @@
       <w:pPr>
         <w:pStyle w:val="Ttulo3"/>
       </w:pPr>
-      <w:bookmarkStart w:id="20" w:name="_Toc35343231"/>
-      <w:r>
-        <w:t>Flujo de la aplicación en los procesos principales.</w:t>
+      <w:bookmarkStart w:id="20" w:name="_Toc35343232"/>
+      <w:r>
+        <w:t>Diseño de la interfaz web/</w:t>
+      </w:r>
+      <w:proofErr w:type="gramStart"/>
+      <w:r>
+        <w:t>app</w:t>
+      </w:r>
+      <w:proofErr w:type="gramEnd"/>
+      <w:r>
+        <w:t>.</w:t>
       </w:r>
       <w:bookmarkEnd w:id="20"/>
-    </w:p>
-    <w:p>
-      <w:pPr>
-        <w:pStyle w:val="Ttulo3"/>
-      </w:pPr>
-      <w:bookmarkStart w:id="21" w:name="_Toc35343232"/>
-      <w:r>
-        <w:t>Diseño de la interfaz web/app.</w:t>
-      </w:r>
-      <w:bookmarkEnd w:id="21"/>
     </w:p>
     <w:p>
       <w:pPr>
         <w:pStyle w:val="Ttulo1"/>
       </w:pPr>
-      <w:bookmarkStart w:id="22" w:name="_Toc35343233"/>
+      <w:bookmarkStart w:id="21" w:name="_Toc35343233"/>
       <w:r>
         <w:t>Implementación</w:t>
+      </w:r>
+      <w:bookmarkEnd w:id="21"/>
+    </w:p>
+    <w:p>
+      <w:pPr>
+        <w:pStyle w:val="Ttulo2"/>
+      </w:pPr>
+      <w:bookmarkStart w:id="22" w:name="_Toc35343234"/>
+      <w:r>
+        <w:t xml:space="preserve">Implementación </w:t>
+      </w:r>
+      <w:proofErr w:type="gramStart"/>
+      <w:r>
+        <w:t>de la BD</w:t>
+      </w:r>
+      <w:proofErr w:type="gramEnd"/>
+      <w:r>
+        <w:t xml:space="preserve"> (Exportar base de datos en fichero MySQL).</w:t>
       </w:r>
       <w:bookmarkEnd w:id="22"/>
     </w:p>
@@ -4680,17 +4798,9 @@
       <w:pPr>
         <w:pStyle w:val="Ttulo2"/>
       </w:pPr>
-      <w:bookmarkStart w:id="23" w:name="_Toc35343234"/>
-      <w:r>
-        <w:t xml:space="preserve">Implementación </w:t>
-      </w:r>
-      <w:proofErr w:type="gramStart"/>
-      <w:r>
-        <w:t>de la BD</w:t>
-      </w:r>
-      <w:proofErr w:type="gramEnd"/>
-      <w:r>
-        <w:t xml:space="preserve"> (Exportar base de datos en fichero MySQL).</w:t>
+      <w:bookmarkStart w:id="23" w:name="_Toc35343235"/>
+      <w:r>
+        <w:t>Descripción de la estructura de ficheros y carpetas del proyecto.</w:t>
       </w:r>
       <w:bookmarkEnd w:id="23"/>
     </w:p>
@@ -4698,49 +4808,49 @@
       <w:pPr>
         <w:pStyle w:val="Ttulo2"/>
       </w:pPr>
-      <w:bookmarkStart w:id="24" w:name="_Toc35343235"/>
-      <w:r>
-        <w:t>Descripción de la estructura de ficheros y carpetas del proyecto.</w:t>
+      <w:bookmarkStart w:id="24" w:name="_Toc35343236"/>
+      <w:r>
+        <w:t>Descripción de los ficheros de configuración de la aplicación.</w:t>
       </w:r>
       <w:bookmarkEnd w:id="24"/>
+    </w:p>
+    <w:p>
+      <w:pPr>
+        <w:pStyle w:val="Ttulo1"/>
+      </w:pPr>
+      <w:bookmarkStart w:id="25" w:name="_Toc35343237"/>
+      <w:r>
+        <w:t>Despliegue de la aplicación.</w:t>
+      </w:r>
+      <w:bookmarkEnd w:id="25"/>
     </w:p>
     <w:p>
       <w:pPr>
         <w:pStyle w:val="Ttulo2"/>
       </w:pPr>
-      <w:bookmarkStart w:id="25" w:name="_Toc35343236"/>
-      <w:r>
-        <w:t>Descripción de los ficheros de configuración de la aplicación.</w:t>
-      </w:r>
-      <w:bookmarkEnd w:id="25"/>
+      <w:bookmarkStart w:id="26" w:name="_Toc35343238"/>
+      <w:r>
+        <w:t>Instrucciones para el despliegue de la aplicación.</w:t>
+      </w:r>
+      <w:bookmarkEnd w:id="26"/>
     </w:p>
     <w:p>
       <w:pPr>
         <w:pStyle w:val="Ttulo1"/>
       </w:pPr>
-      <w:bookmarkStart w:id="26" w:name="_Toc35343237"/>
-      <w:r>
-        <w:t>Despliegue de la aplicación.</w:t>
-      </w:r>
-      <w:bookmarkEnd w:id="26"/>
+      <w:bookmarkStart w:id="27" w:name="_Toc35343239"/>
+      <w:r>
+        <w:t>Conclusiones.</w:t>
+      </w:r>
+      <w:bookmarkEnd w:id="27"/>
     </w:p>
     <w:p>
       <w:pPr>
         <w:pStyle w:val="Ttulo2"/>
       </w:pPr>
-      <w:bookmarkStart w:id="27" w:name="_Toc35343238"/>
-      <w:r>
-        <w:t>Instrucciones para el despliegue de la aplicación.</w:t>
-      </w:r>
-      <w:bookmarkEnd w:id="27"/>
-    </w:p>
-    <w:p>
-      <w:pPr>
-        <w:pStyle w:val="Ttulo1"/>
-      </w:pPr>
-      <w:bookmarkStart w:id="28" w:name="_Toc35343239"/>
-      <w:r>
-        <w:t>Conclusiones.</w:t>
+      <w:bookmarkStart w:id="28" w:name="_Toc35343240"/>
+      <w:r>
+        <w:t>Dificultades encontradas en la realización del proyecto.</w:t>
       </w:r>
       <w:bookmarkEnd w:id="28"/>
     </w:p>
@@ -4748,9 +4858,9 @@
       <w:pPr>
         <w:pStyle w:val="Ttulo2"/>
       </w:pPr>
-      <w:bookmarkStart w:id="29" w:name="_Toc35343240"/>
-      <w:r>
-        <w:t>Dificultades encontradas en la realización del proyecto.</w:t>
+      <w:bookmarkStart w:id="29" w:name="_Toc35343241"/>
+      <w:r>
+        <w:t>Conocimientos adquiridos durante el desarrollo del proyecto.</w:t>
       </w:r>
       <w:bookmarkEnd w:id="29"/>
     </w:p>
@@ -4758,47 +4868,97 @@
       <w:pPr>
         <w:pStyle w:val="Ttulo2"/>
       </w:pPr>
-      <w:bookmarkStart w:id="30" w:name="_Toc35343241"/>
-      <w:r>
-        <w:t>Conocimientos adquiridos durante el desarrollo del proyecto.</w:t>
+      <w:bookmarkStart w:id="30" w:name="_Toc35343242"/>
+      <w:r>
+        <w:t>Futuras ampliaciones o mejoras del proyecto.</w:t>
       </w:r>
       <w:bookmarkEnd w:id="30"/>
-    </w:p>
-    <w:p>
-      <w:pPr>
-        <w:pStyle w:val="Ttulo2"/>
-      </w:pPr>
-      <w:bookmarkStart w:id="31" w:name="_Toc35343242"/>
-      <w:r>
-        <w:t>Futuras ampliaciones o mejoras del proyecto.</w:t>
-      </w:r>
-      <w:bookmarkEnd w:id="31"/>
     </w:p>
     <w:p>
       <w:pPr>
         <w:pStyle w:val="Ttulo1"/>
       </w:pPr>
-      <w:bookmarkStart w:id="32" w:name="_Toc35343243"/>
+      <w:bookmarkStart w:id="31" w:name="_Toc35343243"/>
       <w:r>
         <w:t>Bibliografía.</w:t>
       </w:r>
-      <w:bookmarkEnd w:id="32"/>
+      <w:bookmarkEnd w:id="31"/>
       <w:r>
         <w:t xml:space="preserve"> </w:t>
       </w:r>
+    </w:p>
+    <w:p>
+      <w:pPr>
+        <w:rPr>
+          <w:b/>
+          <w:bCs/>
+        </w:rPr>
+      </w:pPr>
+      <w:r>
+        <w:t xml:space="preserve">Laravel </w:t>
+      </w:r>
+      <w:r>
+        <w:t>-</w:t>
+      </w:r>
+      <w:r>
+        <w:t xml:space="preserve"> </w:t>
+      </w:r>
+      <w:hyperlink r:id="rId11" w:history="1">
+        <w:r>
+          <w:rPr>
+            <w:rStyle w:val="Hipervnculo"/>
+          </w:rPr>
+          <w:t>https://laravel.com/docs/9.x/</w:t>
+        </w:r>
+      </w:hyperlink>
+    </w:p>
+    <w:p>
+      <w:r>
+        <w:t xml:space="preserve">Laravel </w:t>
+      </w:r>
+      <w:proofErr w:type="spellStart"/>
+      <w:r>
+        <w:t>Jestream</w:t>
+      </w:r>
+      <w:proofErr w:type="spellEnd"/>
+      <w:r>
+        <w:t xml:space="preserve"> - </w:t>
+      </w:r>
+      <w:hyperlink r:id="rId12" w:history="1">
+        <w:r>
+          <w:rPr>
+            <w:rStyle w:val="Hipervnculo"/>
+          </w:rPr>
+          <w:t>https://jetstream.laravel.com/2.x/introduction.html</w:t>
+        </w:r>
+      </w:hyperlink>
+    </w:p>
+    <w:p>
+      <w:r>
+        <w:t xml:space="preserve">Alpine.js - </w:t>
+      </w:r>
+      <w:hyperlink r:id="rId13" w:history="1">
+        <w:r>
+          <w:rPr>
+            <w:rStyle w:val="Hipervnculo"/>
+          </w:rPr>
+          <w:t>https://alpinejs.dev/</w:t>
+        </w:r>
+      </w:hyperlink>
     </w:p>
     <w:p>
       <w:pPr>
         <w:pStyle w:val="Ttulo1"/>
       </w:pPr>
-      <w:bookmarkStart w:id="33" w:name="_Toc35343244"/>
-      <w:r>
+      <w:bookmarkStart w:id="32" w:name="_Toc35343244"/>
+      <w:r>
+        <w:lastRenderedPageBreak/>
         <w:t>Anexos.</w:t>
       </w:r>
-      <w:bookmarkEnd w:id="33"/>
+      <w:bookmarkEnd w:id="32"/>
     </w:p>
     <w:sectPr>
-      <w:footerReference w:type="default" r:id="rId11"/>
+      <w:footerReference w:type="default" r:id="rId14"/>
       <w:pgSz w:w="11906" w:h="16838"/>
       <w:pgMar w:top="1417" w:right="1701" w:bottom="1417" w:left="1701" w:header="708" w:footer="708" w:gutter="0"/>
       <w:pgNumType w:start="0"/>

</xml_diff>